<commit_message>
Another Code fix ALONG WITH MDMK fix
</commit_message>
<xml_diff>
--- a/Word Docs/Participant Agreement Forms etc/PIS_ReadingSpatialNew.docx
+++ b/Word Docs/Participant Agreement Forms etc/PIS_ReadingSpatialNew.docx
@@ -379,7 +379,13 @@
         <w:rPr>
           <w:rFonts w:ascii="Times New Roman" w:hAnsi="Times New Roman" w:cs="Times New Roman"/>
         </w:rPr>
-        <w:t xml:space="preserve"> and how this multiline reading differs between reading silently versus reading aloud</w:t>
+        <w:t xml:space="preserve"> and how this multiline reading differs between </w:t>
+      </w:r>
+      <w:r>
+        <w:rPr>
+          <w:rFonts w:ascii="Times New Roman" w:hAnsi="Times New Roman" w:cs="Times New Roman"/>
+        </w:rPr>
+        <w:t>social and spatial subject matters</w:t>
       </w:r>
       <w:r>
         <w:rPr>
@@ -475,13 +481,27 @@
         <w:rPr>
           <w:rFonts w:ascii="Times New Roman" w:hAnsi="Times New Roman" w:cs="Times New Roman"/>
         </w:rPr>
-        <w:t xml:space="preserve">. The study is expected to take about </w:t>
-      </w:r>
-      <w:r>
-        <w:rPr>
-          <w:rFonts w:ascii="Times New Roman" w:hAnsi="Times New Roman" w:cs="Times New Roman"/>
-        </w:rPr>
-        <w:t>45-60</w:t>
+        <w:t xml:space="preserve">. The study </w:t>
+      </w:r>
+      <w:proofErr w:type="gramStart"/>
+      <w:r>
+        <w:rPr>
+          <w:rFonts w:ascii="Times New Roman" w:hAnsi="Times New Roman" w:cs="Times New Roman"/>
+        </w:rPr>
+        <w:t>is expected</w:t>
+      </w:r>
+      <w:proofErr w:type="gramEnd"/>
+      <w:r>
+        <w:rPr>
+          <w:rFonts w:ascii="Times New Roman" w:hAnsi="Times New Roman" w:cs="Times New Roman"/>
+        </w:rPr>
+        <w:t xml:space="preserve"> to take about </w:t>
+      </w:r>
+      <w:r>
+        <w:rPr>
+          <w:rFonts w:ascii="Times New Roman" w:hAnsi="Times New Roman" w:cs="Times New Roman"/>
+        </w:rPr>
+        <w:t>30-45</w:t>
       </w:r>
       <w:r>
         <w:rPr>
@@ -669,6 +689,34 @@
     </w:p>
     <w:p>
       <w:pPr>
+        <w:pStyle w:val="ListParagraph"/>
+        <w:numPr>
+          <w:ilvl w:val="0"/>
+          <w:numId w:val="2"/>
+        </w:numPr>
+        <w:spacing w:line="276" w:lineRule="auto"/>
+        <w:jc w:val="both"/>
+        <w:rPr>
+          <w:rFonts w:ascii="Times New Roman" w:hAnsi="Times New Roman" w:cs="Times New Roman"/>
+        </w:rPr>
+      </w:pPr>
+      <w:r>
+        <w:rPr>
+          <w:rFonts w:ascii="Times New Roman" w:hAnsi="Times New Roman" w:cs="Times New Roman"/>
+          <w:b/>
+          <w:u w:val="single"/>
+        </w:rPr>
+        <w:t xml:space="preserve">not </w:t>
+      </w:r>
+      <w:r>
+        <w:rPr>
+          <w:rFonts w:ascii="Times New Roman" w:hAnsi="Times New Roman" w:cs="Times New Roman"/>
+        </w:rPr>
+        <w:t>have been diagnosed with any cognitive impairment</w:t>
+      </w:r>
+    </w:p>
+    <w:p>
+      <w:pPr>
         <w:spacing w:line="276" w:lineRule="auto"/>
         <w:jc w:val="both"/>
         <w:rPr>
@@ -834,28 +882,46 @@
         <w:rPr>
           <w:rFonts w:ascii="Times New Roman" w:hAnsi="Times New Roman" w:cs="Times New Roman"/>
         </w:rPr>
-        <w:t>. A device known as an eye-tracker will record your eye movements while you are reading</w:t>
-      </w:r>
-      <w:r>
-        <w:rPr>
-          <w:rFonts w:ascii="Times New Roman" w:hAnsi="Times New Roman" w:cs="Times New Roman"/>
-        </w:rPr>
-        <w:t xml:space="preserve">, a picture of what this device looks like is shown </w:t>
+        <w:t xml:space="preserve">. A device known as an eye-tracker will </w:t>
+      </w:r>
+      <w:r>
+        <w:rPr>
+          <w:rFonts w:ascii="Times New Roman" w:hAnsi="Times New Roman" w:cs="Times New Roman"/>
+        </w:rPr>
+        <w:lastRenderedPageBreak/>
+        <w:t xml:space="preserve">record your eye movements while you are </w:t>
       </w:r>
       <w:proofErr w:type="gramStart"/>
       <w:r>
         <w:rPr>
           <w:rFonts w:ascii="Times New Roman" w:hAnsi="Times New Roman" w:cs="Times New Roman"/>
         </w:rPr>
-        <w:lastRenderedPageBreak/>
-        <w:t>below(</w:t>
+        <w:t>reading</w:t>
+      </w:r>
+      <w:r>
+        <w:rPr>
+          <w:rFonts w:ascii="Times New Roman" w:hAnsi="Times New Roman" w:cs="Times New Roman"/>
+        </w:rPr>
+        <w:t>,</w:t>
       </w:r>
       <w:proofErr w:type="gramEnd"/>
       <w:r>
         <w:rPr>
           <w:rFonts w:ascii="Times New Roman" w:hAnsi="Times New Roman" w:cs="Times New Roman"/>
         </w:rPr>
-        <w:t>Figure1)</w:t>
+        <w:t xml:space="preserve"> a picture of what this device looks like is shown below</w:t>
+      </w:r>
+      <w:r>
+        <w:rPr>
+          <w:rFonts w:ascii="Times New Roman" w:hAnsi="Times New Roman" w:cs="Times New Roman"/>
+        </w:rPr>
+        <w:t xml:space="preserve"> </w:t>
+      </w:r>
+      <w:r>
+        <w:rPr>
+          <w:rFonts w:ascii="Times New Roman" w:hAnsi="Times New Roman" w:cs="Times New Roman"/>
+        </w:rPr>
+        <w:t>(Figure1)</w:t>
       </w:r>
       <w:r>
         <w:rPr>
@@ -978,8 +1044,6 @@
         </w:rPr>
         <w:br/>
       </w:r>
-      <w:bookmarkStart w:id="0" w:name="_GoBack"/>
-      <w:bookmarkEnd w:id="0"/>
       <w:r>
         <w:rPr>
           <w:rFonts w:ascii="Times New Roman" w:hAnsi="Times New Roman" w:cs="Times New Roman"/>
@@ -1285,6 +1349,15 @@
         <w:jc w:val="both"/>
         <w:rPr>
           <w:rFonts w:ascii="Times New Roman" w:hAnsi="Times New Roman" w:cs="Times New Roman"/>
+        </w:rPr>
+      </w:pPr>
+    </w:p>
+    <w:p>
+      <w:pPr>
+        <w:spacing w:line="276" w:lineRule="auto"/>
+        <w:jc w:val="both"/>
+        <w:rPr>
+          <w:rFonts w:ascii="Times New Roman" w:hAnsi="Times New Roman" w:cs="Times New Roman"/>
           <w:b/>
         </w:rPr>
       </w:pPr>
@@ -1293,7 +1366,24 @@
           <w:rFonts w:ascii="Times New Roman" w:hAnsi="Times New Roman" w:cs="Times New Roman"/>
           <w:b/>
         </w:rPr>
-        <w:t>What type of information will be sought from me and why is the collection of this information relevant for achieving the research project’s objectives?</w:t>
+        <w:lastRenderedPageBreak/>
+        <w:t xml:space="preserve">What type of information </w:t>
+      </w:r>
+      <w:proofErr w:type="gramStart"/>
+      <w:r>
+        <w:rPr>
+          <w:rFonts w:ascii="Times New Roman" w:hAnsi="Times New Roman" w:cs="Times New Roman"/>
+          <w:b/>
+        </w:rPr>
+        <w:t>will be sought</w:t>
+      </w:r>
+      <w:proofErr w:type="gramEnd"/>
+      <w:r>
+        <w:rPr>
+          <w:rFonts w:ascii="Times New Roman" w:hAnsi="Times New Roman" w:cs="Times New Roman"/>
+          <w:b/>
+        </w:rPr>
+        <w:t xml:space="preserve"> from me and why is the collection of this information relevant for achieving the research project’s objectives?</w:t>
       </w:r>
     </w:p>
     <w:p>
@@ -1308,20 +1398,13 @@
         <w:rPr>
           <w:rFonts w:ascii="Times New Roman" w:hAnsi="Times New Roman" w:cs="Times New Roman"/>
         </w:rPr>
-        <w:lastRenderedPageBreak/>
         <w:t xml:space="preserve">The information collected from you is eye-movement patterns </w:t>
       </w:r>
       <w:r>
         <w:rPr>
           <w:rFonts w:ascii="Times New Roman" w:hAnsi="Times New Roman" w:cs="Times New Roman"/>
         </w:rPr>
-        <w:t>while you read short passages</w:t>
-      </w:r>
-      <w:r>
-        <w:rPr>
-          <w:rFonts w:ascii="Times New Roman" w:hAnsi="Times New Roman" w:cs="Times New Roman"/>
-        </w:rPr>
-        <w:t xml:space="preserve"> as well as your scores from a </w:t>
+        <w:t xml:space="preserve">while you read short passages as well as your scores from a </w:t>
       </w:r>
       <w:r>
         <w:rPr>
@@ -1686,6 +1769,22 @@
       <w:pPr>
         <w:rPr>
           <w:rFonts w:ascii="Times New Roman" w:hAnsi="Times New Roman" w:cs="Times New Roman"/>
+        </w:rPr>
+      </w:pPr>
+    </w:p>
+    <w:p>
+      <w:pPr>
+        <w:rPr>
+          <w:rFonts w:ascii="Times New Roman" w:hAnsi="Times New Roman" w:cs="Times New Roman"/>
+        </w:rPr>
+      </w:pPr>
+      <w:bookmarkStart w:id="0" w:name="_GoBack"/>
+      <w:bookmarkEnd w:id="0"/>
+    </w:p>
+    <w:p>
+      <w:pPr>
+        <w:rPr>
+          <w:rFonts w:ascii="Times New Roman" w:hAnsi="Times New Roman" w:cs="Times New Roman"/>
           <w:b/>
         </w:rPr>
       </w:pPr>
@@ -1694,6 +1793,7 @@
           <w:rFonts w:ascii="Times New Roman" w:hAnsi="Times New Roman" w:cs="Times New Roman"/>
           <w:b/>
         </w:rPr>
+        <w:lastRenderedPageBreak/>
         <w:t>Contact for further information</w:t>
       </w:r>
     </w:p>
@@ -1792,7 +1892,6 @@
           <w:rFonts w:ascii="Times New Roman" w:hAnsi="Times New Roman" w:cs="Times New Roman"/>
           <w:b/>
         </w:rPr>
-        <w:lastRenderedPageBreak/>
         <w:t>In case of complaints</w:t>
       </w:r>
     </w:p>
@@ -1979,6 +2078,9 @@
     <w:r>
       <w:t xml:space="preserve">Ethics ID number: </w:t>
     </w:r>
+    <w:r>
+      <w:t>27563</w:t>
+    </w:r>
   </w:p>
   <w:p>
     <w:pPr>
@@ -1986,10 +2088,7 @@
       <w:jc w:val="right"/>
     </w:pPr>
     <w:r>
-      <w:t>Date: 02/07</w:t>
-    </w:r>
-    <w:r>
-      <w:t>/2019</w:t>
+      <w:t>Date: 02/07/2019</w:t>
     </w:r>
   </w:p>
   <w:p>
@@ -3060,7 +3159,7 @@
     </a:clrScheme>
     <a:fontScheme name="Larissa">
       <a:majorFont>
-        <a:latin typeface="Calibri Light" panose="020F0302020204030204"/>
+        <a:latin typeface="Calibri Light"/>
         <a:ea typeface=""/>
         <a:cs typeface=""/>
         <a:font script="Jpan" typeface="ＭＳ ゴシック"/>
@@ -3095,7 +3194,7 @@
         <a:font script="Geor" typeface="Sylfaen"/>
       </a:majorFont>
       <a:minorFont>
-        <a:latin typeface="Calibri" panose="020F0502020204030204"/>
+        <a:latin typeface="Calibri"/>
         <a:ea typeface=""/>
         <a:cs typeface=""/>
         <a:font script="Jpan" typeface="ＭＳ 明朝"/>
@@ -3272,7 +3371,7 @@
   <a:extraClrSchemeLst/>
   <a:extLst>
     <a:ext uri="{05A4C25C-085E-4340-85A3-A5531E510DB2}">
-      <thm15:themeFamily xmlns:thm15="http://schemas.microsoft.com/office/thememl/2012/main" xmlns="" name="Office Theme" id="{62F939B6-93AF-4DB8-9C6B-D6C7DFDC589F}" vid="{4A3C46E8-61CC-4603-A589-7422A47A8E4A}"/>
+      <thm15:themeFamily xmlns="" xmlns:thm15="http://schemas.microsoft.com/office/thememl/2012/main" name="Office Theme" id="{62F939B6-93AF-4DB8-9C6B-D6C7DFDC589F}" vid="{4A3C46E8-61CC-4603-A589-7422A47A8E4A}"/>
     </a:ext>
   </a:extLst>
 </a:theme>

</xml_diff>